<commit_message>
Updated Usage of github
</commit_message>
<xml_diff>
--- a/Research/大白话的GitHub使用指南1.docx
+++ b/Research/大白话的GitHub使用指南1.docx
@@ -2121,25 +2121,137 @@
         </w:rPr>
         <w:t>登陆，系统会弹出提示窗口，分别输入</w:t>
       </w:r>
+    </w:p>
+    <w:p>
+      <w:pPr>
+        <w:pStyle w:val="ListParagraph"/>
+        <w:rPr>
+          <w:sz w:val="32"/>
+          <w:szCs w:val="32"/>
+        </w:rPr>
+      </w:pPr>
+    </w:p>
+    <w:p>
+      <w:pPr>
+        <w:pStyle w:val="ListParagraph"/>
+        <w:numPr>
+          <w:ilvl w:val="0"/>
+          <w:numId w:val="2"/>
+        </w:numPr>
+        <w:rPr>
+          <w:sz w:val="32"/>
+          <w:szCs w:val="32"/>
+        </w:rPr>
+      </w:pPr>
+      <w:r>
+        <w:rPr>
+          <w:rFonts w:hint="eastAsia"/>
+          <w:sz w:val="32"/>
+          <w:szCs w:val="32"/>
+        </w:rPr>
+        <w:t>如何将远程别人提交的更新，同步到本地项目上</w:t>
+      </w:r>
+    </w:p>
+    <w:p>
+      <w:pPr>
+        <w:pStyle w:val="ListParagraph"/>
+        <w:numPr>
+          <w:ilvl w:val="0"/>
+          <w:numId w:val="4"/>
+        </w:numPr>
+        <w:rPr>
+          <w:sz w:val="32"/>
+          <w:szCs w:val="32"/>
+        </w:rPr>
+      </w:pPr>
+      <w:r>
+        <w:rPr>
+          <w:rFonts w:hint="eastAsia"/>
+          <w:sz w:val="32"/>
+          <w:szCs w:val="32"/>
+        </w:rPr>
+        <w:t>用</w:t>
+      </w:r>
+      <w:r>
+        <w:rPr>
+          <w:rFonts w:hint="eastAsia"/>
+          <w:sz w:val="32"/>
+          <w:szCs w:val="32"/>
+        </w:rPr>
+        <w:t xml:space="preserve"> </w:t>
+      </w:r>
+      <w:r>
+        <w:rPr>
+          <w:sz w:val="32"/>
+          <w:szCs w:val="32"/>
+        </w:rPr>
+        <w:t>pull</w:t>
+      </w:r>
+      <w:r>
+        <w:rPr>
+          <w:rFonts w:hint="eastAsia"/>
+          <w:sz w:val="32"/>
+          <w:szCs w:val="32"/>
+        </w:rPr>
+        <w:t>开关</w:t>
+      </w:r>
+    </w:p>
+    <w:p>
+      <w:pPr>
+        <w:pStyle w:val="ListParagraph"/>
+        <w:rPr>
+          <w:sz w:val="32"/>
+          <w:szCs w:val="32"/>
+        </w:rPr>
+      </w:pPr>
+      <w:r>
+        <w:rPr>
+          <w:color w:val="FFFFFF" w:themeColor="background1"/>
+          <w:sz w:val="32"/>
+          <w:szCs w:val="32"/>
+          <w:highlight w:val="black"/>
+        </w:rPr>
+        <w:t xml:space="preserve">Git </w:t>
+      </w:r>
+      <w:r>
+        <w:rPr>
+          <w:rFonts w:hint="eastAsia"/>
+          <w:color w:val="FFFFFF" w:themeColor="background1"/>
+          <w:sz w:val="32"/>
+          <w:szCs w:val="32"/>
+          <w:highlight w:val="black"/>
+        </w:rPr>
+        <w:t>p</w:t>
+      </w:r>
+      <w:r>
+        <w:rPr>
+          <w:color w:val="FFFFFF" w:themeColor="background1"/>
+          <w:sz w:val="32"/>
+          <w:szCs w:val="32"/>
+          <w:highlight w:val="black"/>
+        </w:rPr>
+        <w:t>ull</w:t>
+      </w:r>
       <w:bookmarkStart w:id="0" w:name="_GoBack"/>
       <w:bookmarkEnd w:id="0"/>
-    </w:p>
-    <w:p>
-      <w:pPr>
-        <w:pStyle w:val="ListParagraph"/>
-        <w:rPr>
-          <w:sz w:val="32"/>
-          <w:szCs w:val="32"/>
-        </w:rPr>
-      </w:pPr>
-    </w:p>
-    <w:p>
-      <w:pPr>
-        <w:rPr>
-          <w:sz w:val="32"/>
-          <w:szCs w:val="32"/>
-        </w:rPr>
-      </w:pPr>
+      <w:r>
+        <w:rPr>
+          <w:color w:val="FFFFFF" w:themeColor="background1"/>
+          <w:sz w:val="32"/>
+          <w:szCs w:val="32"/>
+          <w:highlight w:val="black"/>
+        </w:rPr>
+        <w:t xml:space="preserve"> </w:t>
+      </w:r>
+      <w:r>
+        <w:rPr>
+          <w:color w:val="FFFFFF" w:themeColor="background1"/>
+          <w:sz w:val="32"/>
+          <w:szCs w:val="32"/>
+          <w:highlight w:val="black"/>
+        </w:rPr>
+        <w:t>https://github.com/Popular-coin/Team-Documents</w:t>
+      </w:r>
     </w:p>
     <w:p>
       <w:pPr>
@@ -2400,16 +2512,16 @@
     </w:lvl>
   </w:abstractNum>
   <w:abstractNum w:abstractNumId="1" w15:restartNumberingAfterBreak="0">
-    <w:nsid w:val="647F361D"/>
+    <w:nsid w:val="29F14FE2"/>
     <w:multiLevelType w:val="hybridMultilevel"/>
-    <w:tmpl w:val="4588D688"/>
+    <w:tmpl w:val="CC00B34E"/>
     <w:lvl w:ilvl="0" w:tplc="E370F822">
       <w:start w:val="1"/>
       <w:numFmt w:val="bullet"/>
       <w:lvlText w:val=""/>
       <w:lvlJc w:val="left"/>
       <w:pPr>
-        <w:ind w:left="720" w:hanging="360"/>
+        <w:ind w:left="1080" w:hanging="360"/>
       </w:pPr>
       <w:rPr>
         <w:rFonts w:ascii="Wingdings 2" w:hAnsi="Wingdings 2" w:hint="default"/>
@@ -2421,7 +2533,7 @@
       <w:lvlText w:val="o"/>
       <w:lvlJc w:val="left"/>
       <w:pPr>
-        <w:ind w:left="1440" w:hanging="360"/>
+        <w:ind w:left="1800" w:hanging="360"/>
       </w:pPr>
       <w:rPr>
         <w:rFonts w:ascii="Courier New" w:hAnsi="Courier New" w:cs="Courier New" w:hint="default"/>
@@ -2433,7 +2545,7 @@
       <w:lvlText w:val=""/>
       <w:lvlJc w:val="left"/>
       <w:pPr>
-        <w:ind w:left="2160" w:hanging="360"/>
+        <w:ind w:left="2520" w:hanging="360"/>
       </w:pPr>
       <w:rPr>
         <w:rFonts w:ascii="Wingdings" w:hAnsi="Wingdings" w:hint="default"/>
@@ -2445,7 +2557,7 @@
       <w:lvlText w:val=""/>
       <w:lvlJc w:val="left"/>
       <w:pPr>
-        <w:ind w:left="2880" w:hanging="360"/>
+        <w:ind w:left="3240" w:hanging="360"/>
       </w:pPr>
       <w:rPr>
         <w:rFonts w:ascii="Symbol" w:hAnsi="Symbol" w:hint="default"/>
@@ -2457,7 +2569,7 @@
       <w:lvlText w:val="o"/>
       <w:lvlJc w:val="left"/>
       <w:pPr>
-        <w:ind w:left="3600" w:hanging="360"/>
+        <w:ind w:left="3960" w:hanging="360"/>
       </w:pPr>
       <w:rPr>
         <w:rFonts w:ascii="Courier New" w:hAnsi="Courier New" w:cs="Courier New" w:hint="default"/>
@@ -2469,7 +2581,7 @@
       <w:lvlText w:val=""/>
       <w:lvlJc w:val="left"/>
       <w:pPr>
-        <w:ind w:left="4320" w:hanging="360"/>
+        <w:ind w:left="4680" w:hanging="360"/>
       </w:pPr>
       <w:rPr>
         <w:rFonts w:ascii="Wingdings" w:hAnsi="Wingdings" w:hint="default"/>
@@ -2481,7 +2593,7 @@
       <w:lvlText w:val=""/>
       <w:lvlJc w:val="left"/>
       <w:pPr>
-        <w:ind w:left="5040" w:hanging="360"/>
+        <w:ind w:left="5400" w:hanging="360"/>
       </w:pPr>
       <w:rPr>
         <w:rFonts w:ascii="Symbol" w:hAnsi="Symbol" w:hint="default"/>
@@ -2493,7 +2605,7 @@
       <w:lvlText w:val="o"/>
       <w:lvlJc w:val="left"/>
       <w:pPr>
-        <w:ind w:left="5760" w:hanging="360"/>
+        <w:ind w:left="6120" w:hanging="360"/>
       </w:pPr>
       <w:rPr>
         <w:rFonts w:ascii="Courier New" w:hAnsi="Courier New" w:cs="Courier New" w:hint="default"/>
@@ -2505,7 +2617,7 @@
       <w:lvlText w:val=""/>
       <w:lvlJc w:val="left"/>
       <w:pPr>
-        <w:ind w:left="6480" w:hanging="360"/>
+        <w:ind w:left="6840" w:hanging="360"/>
       </w:pPr>
       <w:rPr>
         <w:rFonts w:ascii="Wingdings" w:hAnsi="Wingdings" w:hint="default"/>
@@ -2513,9 +2625,9 @@
     </w:lvl>
   </w:abstractNum>
   <w:abstractNum w:abstractNumId="2" w15:restartNumberingAfterBreak="0">
-    <w:nsid w:val="69937960"/>
+    <w:nsid w:val="647F361D"/>
     <w:multiLevelType w:val="hybridMultilevel"/>
-    <w:tmpl w:val="5B983BCE"/>
+    <w:tmpl w:val="4588D688"/>
     <w:lvl w:ilvl="0" w:tplc="E370F822">
       <w:start w:val="1"/>
       <w:numFmt w:val="bullet"/>
@@ -2625,14 +2737,130 @@
       </w:rPr>
     </w:lvl>
   </w:abstractNum>
+  <w:abstractNum w:abstractNumId="3" w15:restartNumberingAfterBreak="0">
+    <w:nsid w:val="69937960"/>
+    <w:multiLevelType w:val="hybridMultilevel"/>
+    <w:tmpl w:val="5B983BCE"/>
+    <w:lvl w:ilvl="0" w:tplc="E370F822">
+      <w:start w:val="1"/>
+      <w:numFmt w:val="bullet"/>
+      <w:lvlText w:val=""/>
+      <w:lvlJc w:val="left"/>
+      <w:pPr>
+        <w:ind w:left="720" w:hanging="360"/>
+      </w:pPr>
+      <w:rPr>
+        <w:rFonts w:ascii="Wingdings 2" w:hAnsi="Wingdings 2" w:hint="default"/>
+      </w:rPr>
+    </w:lvl>
+    <w:lvl w:ilvl="1" w:tplc="04090003" w:tentative="1">
+      <w:start w:val="1"/>
+      <w:numFmt w:val="bullet"/>
+      <w:lvlText w:val="o"/>
+      <w:lvlJc w:val="left"/>
+      <w:pPr>
+        <w:ind w:left="1440" w:hanging="360"/>
+      </w:pPr>
+      <w:rPr>
+        <w:rFonts w:ascii="Courier New" w:hAnsi="Courier New" w:cs="Courier New" w:hint="default"/>
+      </w:rPr>
+    </w:lvl>
+    <w:lvl w:ilvl="2" w:tplc="04090005" w:tentative="1">
+      <w:start w:val="1"/>
+      <w:numFmt w:val="bullet"/>
+      <w:lvlText w:val=""/>
+      <w:lvlJc w:val="left"/>
+      <w:pPr>
+        <w:ind w:left="2160" w:hanging="360"/>
+      </w:pPr>
+      <w:rPr>
+        <w:rFonts w:ascii="Wingdings" w:hAnsi="Wingdings" w:hint="default"/>
+      </w:rPr>
+    </w:lvl>
+    <w:lvl w:ilvl="3" w:tplc="04090001" w:tentative="1">
+      <w:start w:val="1"/>
+      <w:numFmt w:val="bullet"/>
+      <w:lvlText w:val=""/>
+      <w:lvlJc w:val="left"/>
+      <w:pPr>
+        <w:ind w:left="2880" w:hanging="360"/>
+      </w:pPr>
+      <w:rPr>
+        <w:rFonts w:ascii="Symbol" w:hAnsi="Symbol" w:hint="default"/>
+      </w:rPr>
+    </w:lvl>
+    <w:lvl w:ilvl="4" w:tplc="04090003" w:tentative="1">
+      <w:start w:val="1"/>
+      <w:numFmt w:val="bullet"/>
+      <w:lvlText w:val="o"/>
+      <w:lvlJc w:val="left"/>
+      <w:pPr>
+        <w:ind w:left="3600" w:hanging="360"/>
+      </w:pPr>
+      <w:rPr>
+        <w:rFonts w:ascii="Courier New" w:hAnsi="Courier New" w:cs="Courier New" w:hint="default"/>
+      </w:rPr>
+    </w:lvl>
+    <w:lvl w:ilvl="5" w:tplc="04090005" w:tentative="1">
+      <w:start w:val="1"/>
+      <w:numFmt w:val="bullet"/>
+      <w:lvlText w:val=""/>
+      <w:lvlJc w:val="left"/>
+      <w:pPr>
+        <w:ind w:left="4320" w:hanging="360"/>
+      </w:pPr>
+      <w:rPr>
+        <w:rFonts w:ascii="Wingdings" w:hAnsi="Wingdings" w:hint="default"/>
+      </w:rPr>
+    </w:lvl>
+    <w:lvl w:ilvl="6" w:tplc="04090001" w:tentative="1">
+      <w:start w:val="1"/>
+      <w:numFmt w:val="bullet"/>
+      <w:lvlText w:val=""/>
+      <w:lvlJc w:val="left"/>
+      <w:pPr>
+        <w:ind w:left="5040" w:hanging="360"/>
+      </w:pPr>
+      <w:rPr>
+        <w:rFonts w:ascii="Symbol" w:hAnsi="Symbol" w:hint="default"/>
+      </w:rPr>
+    </w:lvl>
+    <w:lvl w:ilvl="7" w:tplc="04090003" w:tentative="1">
+      <w:start w:val="1"/>
+      <w:numFmt w:val="bullet"/>
+      <w:lvlText w:val="o"/>
+      <w:lvlJc w:val="left"/>
+      <w:pPr>
+        <w:ind w:left="5760" w:hanging="360"/>
+      </w:pPr>
+      <w:rPr>
+        <w:rFonts w:ascii="Courier New" w:hAnsi="Courier New" w:cs="Courier New" w:hint="default"/>
+      </w:rPr>
+    </w:lvl>
+    <w:lvl w:ilvl="8" w:tplc="04090005" w:tentative="1">
+      <w:start w:val="1"/>
+      <w:numFmt w:val="bullet"/>
+      <w:lvlText w:val=""/>
+      <w:lvlJc w:val="left"/>
+      <w:pPr>
+        <w:ind w:left="6480" w:hanging="360"/>
+      </w:pPr>
+      <w:rPr>
+        <w:rFonts w:ascii="Wingdings" w:hAnsi="Wingdings" w:hint="default"/>
+      </w:rPr>
+    </w:lvl>
+  </w:abstractNum>
   <w:num w:numId="1">
-    <w:abstractNumId w:val="1"/>
+    <w:abstractNumId w:val="2"/>
   </w:num>
   <w:num w:numId="2">
     <w:abstractNumId w:val="0"/>
   </w:num>
   <w:num w:numId="3">
-    <w:abstractNumId w:val="2"/>
+    <w:abstractNumId w:val="3"/>
+  </w:num>
+  <w:num w:numId="4">
+    <w:abstractNumId w:val="1"/>
   </w:num>
 </w:numbering>
 </file>

</xml_diff>